<commit_message>
docs: update resume files
</commit_message>
<xml_diff>
--- a/public/resumes/Jacob-Chademwiri.docx
+++ b/public/resumes/Jacob-Chademwiri.docx
@@ -181,7 +181,7 @@
         <w:jc w:val="both"/>
       </w:pPr>
       <w:r>
-        <w:t>Results-driven professional with proven experience in tender management, project coordination, and financial operations, supported by IT and web development expertise. Skilled in preparing compliant tenders, managing projects, invoicing, and accounts receivable using tools such as Sage, Zoho Invoicing, and Excel. Recognized for attention to detail, adaptability, and the ability to bridge business operations with technology to deliver measurable results</w:t>
+        <w:t>Results-driven Tender Manager and Project Coordinator with 4+ years’ experience leading end-to-end tender processes, project execution, and financial operations. Proven track record of securing 10+ successful bids while implementing digital tools and process improvements that increased operational efficiency by 35%. Skilled in stakeholder management, compliance, and IT solutions, bridging business operations with technology to deliver timely, high-quality outcomes across multiple projects</w:t>
       </w:r>
       <w:r>
         <w:t>.</w:t>
@@ -219,7 +219,7 @@
         <w:jc w:val="both"/>
       </w:pPr>
       <w:r>
-        <w:t>Tender Management &amp; Bid Preparation</w:t>
+        <w:t>Tender Management &amp; Compliance: Bid preparation, regulatory &amp; legal adherence, online tender portals</w:t>
       </w:r>
     </w:p>
     <w:p>
@@ -233,7 +233,7 @@
         <w:jc w:val="both"/>
       </w:pPr>
       <w:r>
-        <w:t>Project Coordination &amp; Execution</w:t>
+        <w:t>Project Coordination &amp; Execution: Planning, scheduling, progress tracking (MS Planner, MS Project, Project Libre)</w:t>
       </w:r>
     </w:p>
     <w:p>
@@ -247,7 +247,7 @@
         <w:jc w:val="both"/>
       </w:pPr>
       <w:r>
-        <w:t>Process Improvement &amp; Optimization</w:t>
+        <w:t>Process Improvement &amp; Workflow Optimization: Streamlining operations, enhancing efficiency</w:t>
       </w:r>
     </w:p>
     <w:p>
@@ -261,7 +261,7 @@
         <w:jc w:val="both"/>
       </w:pPr>
       <w:r>
-        <w:t>Accounts Receivable &amp; Invoicing</w:t>
+        <w:t>Financial Management: Accounts receivable, invoicing (Sage, Zoho), budget tracking &amp; reporting</w:t>
       </w:r>
     </w:p>
     <w:p>
@@ -275,7 +275,7 @@
         <w:jc w:val="both"/>
       </w:pPr>
       <w:r>
-        <w:t xml:space="preserve">Sage, Zoho Invoicing, Excel, MS Office, </w:t>
+        <w:t>Document &amp; Contract Administration: Filing, contracts, compliance documentation</w:t>
       </w:r>
     </w:p>
     <w:p>
@@ -289,7 +289,7 @@
         <w:jc w:val="both"/>
       </w:pPr>
       <w:r>
-        <w:t>Financial Reporting &amp; Budget Tracking</w:t>
+        <w:t>Stakeholder Communication &amp; Relationship Management: Internal teams, clients, vendors</w:t>
       </w:r>
     </w:p>
     <w:p>
@@ -303,7 +303,7 @@
         <w:jc w:val="both"/>
       </w:pPr>
       <w:r>
-        <w:t>Compliance &amp; Contract Administration</w:t>
+        <w:t>IT &amp; Digital Solutions: Business systems, workflow automation, website development</w:t>
       </w:r>
     </w:p>
     <w:p>
@@ -317,41 +317,7 @@
         <w:jc w:val="both"/>
       </w:pPr>
       <w:r>
-        <w:t>MS Planner, MS Project, Project Libre</w:t>
-      </w:r>
-    </w:p>
-    <w:p>
-      <w:pPr>
-        <w:pStyle w:val="ListParagraph"/>
-        <w:numPr>
-          <w:ilvl w:val="0"/>
-          <w:numId w:val="23"/>
-        </w:numPr>
-        <w:spacing w:after="0"/>
-        <w:jc w:val="both"/>
-      </w:pPr>
-      <w:r>
-        <w:t>Stakeholder Communication &amp; Relations</w:t>
-      </w:r>
-    </w:p>
-    <w:p>
-      <w:pPr>
-        <w:pStyle w:val="ListParagraph"/>
-        <w:numPr>
-          <w:ilvl w:val="0"/>
-          <w:numId w:val="23"/>
-        </w:numPr>
-        <w:spacing w:after="0"/>
-        <w:jc w:val="both"/>
-      </w:pPr>
-      <w:r>
-        <w:t>I</w:t>
-      </w:r>
-      <w:r>
-        <w:t>.</w:t>
-      </w:r>
-      <w:r>
-        <w:t>T &amp; Digital Solutions</w:t>
+        <w:t>Microsoft Office Suite: Word, Excel, PowerPoint, Outlook</w:t>
       </w:r>
     </w:p>
     <w:p>
@@ -515,7 +481,25 @@
         <w:t>Operations Manager</w:t>
       </w:r>
       <w:r>
-        <w:t xml:space="preserve"> to ensure accurate bid documentation and cost analysis. Oversee project execution, client billing, and digital process improvements, combining </w:t>
+        <w:t xml:space="preserve"> to ensure accurate bid documentation</w:t>
+      </w:r>
+      <w:r>
+        <w:t>,</w:t>
+      </w:r>
+      <w:r>
+        <w:t xml:space="preserve"> cost analysis</w:t>
+      </w:r>
+      <w:r>
+        <w:t xml:space="preserve"> and project execution</w:t>
+      </w:r>
+      <w:r>
+        <w:t>. Oversee project</w:t>
+      </w:r>
+      <w:r>
+        <w:t xml:space="preserve"> plan and</w:t>
+      </w:r>
+      <w:r>
+        <w:t xml:space="preserve"> execution, client billing, and digital process improvements, combining </w:t>
       </w:r>
       <w:r>
         <w:rPr>
@@ -585,13 +569,13 @@
         <w:spacing w:after="0"/>
       </w:pPr>
       <w:r>
-        <w:t xml:space="preserve">Identify, </w:t>
+        <w:t xml:space="preserve">Manage full tender lifecycle: identify opportunities, </w:t>
       </w:r>
       <w:r>
         <w:t>analyse</w:t>
       </w:r>
       <w:r>
-        <w:t>, and track relevant government tenders.</w:t>
+        <w:t xml:space="preserve"> requirements, compile bids, submit proposals, and track outcomes.</w:t>
       </w:r>
     </w:p>
     <w:p>
@@ -604,10 +588,7 @@
         <w:spacing w:after="0"/>
       </w:pPr>
       <w:r>
-        <w:t>Prepare and submit compliant bid documents, liaising with the QS for technical and cost inputs</w:t>
-      </w:r>
-      <w:r>
-        <w:t>.</w:t>
+        <w:t>Draft persuasive tender documentation, including executive summaries, cover letters, and client-specific proposals.</w:t>
       </w:r>
     </w:p>
     <w:p>
@@ -620,7 +601,8 @@
         <w:spacing w:after="0"/>
       </w:pPr>
       <w:r>
-        <w:t>Coordinate submissions, clarifications, and follow-ups with stakeholders.</w:t>
+        <w:lastRenderedPageBreak/>
+        <w:t>Ensure all tender submissions adhere to government, regulatory, and internal compliance standards.</w:t>
       </w:r>
     </w:p>
     <w:p>
@@ -633,7 +615,46 @@
         <w:spacing w:after="0"/>
       </w:pPr>
       <w:r>
-        <w:t>Maintain records of tender outcomes and assist in improving future bids.</w:t>
+        <w:t>Maintain structured records of tender outcomes and provide post-tender analysis and recommendations for future bids.</w:t>
+      </w:r>
+    </w:p>
+    <w:p>
+      <w:pPr>
+        <w:pStyle w:val="ListParagraph"/>
+        <w:numPr>
+          <w:ilvl w:val="0"/>
+          <w:numId w:val="4"/>
+        </w:numPr>
+        <w:spacing w:after="0"/>
+      </w:pPr>
+      <w:r>
+        <w:t>Manage online tender portals, ensuring timely and compliant submissions.</w:t>
+      </w:r>
+    </w:p>
+    <w:p>
+      <w:pPr>
+        <w:pStyle w:val="ListParagraph"/>
+        <w:numPr>
+          <w:ilvl w:val="0"/>
+          <w:numId w:val="4"/>
+        </w:numPr>
+        <w:spacing w:after="0"/>
+      </w:pPr>
+      <w:r>
+        <w:t>Liaise with internal teams, external clients, and vendors to gather accurate information and ensure deadlines are met.</w:t>
+      </w:r>
+    </w:p>
+    <w:p>
+      <w:pPr>
+        <w:pStyle w:val="ListParagraph"/>
+        <w:numPr>
+          <w:ilvl w:val="0"/>
+          <w:numId w:val="4"/>
+        </w:numPr>
+        <w:spacing w:after="0"/>
+      </w:pPr>
+      <w:r>
+        <w:t>Guide and mentor junior staff in tender preparation and documentation.</w:t>
       </w:r>
     </w:p>
     <w:p>
@@ -684,7 +705,7 @@
         <w:jc w:val="both"/>
       </w:pPr>
       <w:r>
-        <w:t>Plan and schedule project activities, tracking progress and deliverables.</w:t>
+        <w:t>Plan, schedule, and track project activities, deliverables, and financial milestones.</w:t>
       </w:r>
     </w:p>
     <w:p>
@@ -698,7 +719,7 @@
         <w:jc w:val="both"/>
       </w:pPr>
       <w:r>
-        <w:t>Prepare and issue invoices, quotations, and project-related financial statements, managing accounts receivable.</w:t>
+        <w:t>Prepare invoices, quotations, and project-related financial statements, managing accounts receivable.</w:t>
       </w:r>
     </w:p>
     <w:p>
@@ -726,7 +747,7 @@
         <w:jc w:val="both"/>
       </w:pPr>
       <w:r>
-        <w:t>Oversee project documentation and reporting.</w:t>
+        <w:t>Maintain project documentation and reporting for audits and compliance.</w:t>
       </w:r>
     </w:p>
     <w:p>
@@ -1102,6 +1123,24 @@
       <w:pPr>
         <w:spacing w:after="0"/>
         <w:jc w:val="both"/>
+      </w:pPr>
+    </w:p>
+    <w:p>
+      <w:pPr>
+        <w:spacing w:after="0"/>
+        <w:jc w:val="both"/>
+      </w:pPr>
+    </w:p>
+    <w:p>
+      <w:pPr>
+        <w:spacing w:after="0"/>
+        <w:jc w:val="both"/>
+      </w:pPr>
+    </w:p>
+    <w:p>
+      <w:pPr>
+        <w:spacing w:after="0"/>
+        <w:jc w:val="both"/>
         <w:rPr>
           <w:b/>
           <w:bCs/>
@@ -1116,6 +1155,7 @@
           <w:sz w:val="28"/>
           <w:szCs w:val="28"/>
         </w:rPr>
+        <w:lastRenderedPageBreak/>
         <w:t>Key Responsibilities</w:t>
       </w:r>
     </w:p>
@@ -1154,7 +1194,7 @@
         <w:jc w:val="both"/>
       </w:pPr>
       <w:r>
-        <w:t>Prepared and compiled tender documents in line with submission requirements.</w:t>
+        <w:t>Prepared and compiled tender documents according to client specifications and submission requirements.</w:t>
       </w:r>
     </w:p>
     <w:p>
@@ -1168,7 +1208,7 @@
         <w:jc w:val="both"/>
       </w:pPr>
       <w:r>
-        <w:t>Collected mandatory compliance documents (CIDB, tax clearance, company registration, etc.).</w:t>
+        <w:t>Collected and verified mandatory compliance documents (CIDB, tax clearance, company registration, etc.).</w:t>
       </w:r>
     </w:p>
     <w:p>
@@ -1182,7 +1222,7 @@
         <w:jc w:val="both"/>
       </w:pPr>
       <w:r>
-        <w:t>Tracked tender advertisements and recorded submission deadlines.</w:t>
+        <w:t>Tracked tender advertisements, monitored deadlines, and maintained tender registers for easy reference.</w:t>
       </w:r>
     </w:p>
     <w:p>
@@ -1196,7 +1236,35 @@
         <w:jc w:val="both"/>
       </w:pPr>
       <w:r>
-        <w:t>Maintained tender registers and filing systems for easy reference.</w:t>
+        <w:t>Drafted executive summaries, cover letters, and other persuasive content to enhance bid competitiveness.</w:t>
+      </w:r>
+    </w:p>
+    <w:p>
+      <w:pPr>
+        <w:pStyle w:val="ListParagraph"/>
+        <w:numPr>
+          <w:ilvl w:val="0"/>
+          <w:numId w:val="7"/>
+        </w:numPr>
+        <w:spacing w:after="0"/>
+        <w:jc w:val="both"/>
+      </w:pPr>
+      <w:r>
+        <w:t>Assisted in analysing tender requests to identify client requirements, pricing strategies, and potential risks.</w:t>
+      </w:r>
+    </w:p>
+    <w:p>
+      <w:pPr>
+        <w:pStyle w:val="ListParagraph"/>
+        <w:numPr>
+          <w:ilvl w:val="0"/>
+          <w:numId w:val="7"/>
+        </w:numPr>
+        <w:spacing w:after="0"/>
+        <w:jc w:val="both"/>
+      </w:pPr>
+      <w:r>
+        <w:t>Ensured strict adherence to regulatory, legal, and company compliance standards across all tender submissions.</w:t>
       </w:r>
     </w:p>
     <w:p>
@@ -1247,7 +1315,7 @@
         <w:jc w:val="both"/>
       </w:pPr>
       <w:r>
-        <w:t>Handled correspondence, filing, and document management.</w:t>
+        <w:t>Maintained structured filing and documentation systems for tenders and internal correspondence.</w:t>
       </w:r>
     </w:p>
     <w:p>
@@ -1261,7 +1329,7 @@
         <w:jc w:val="both"/>
       </w:pPr>
       <w:r>
-        <w:t>Assisted with invoices, quotations, and basic financial recordkeeping.</w:t>
+        <w:t>Supported project financials, including invoicing, quotations, and basic recordkeeping.</w:t>
       </w:r>
     </w:p>
     <w:p>
@@ -1275,7 +1343,7 @@
         <w:jc w:val="both"/>
       </w:pPr>
       <w:r>
-        <w:t>Supported management with scheduling, meeting coordination, and office logistics.</w:t>
+        <w:t>Coordinated internal meetings, schedules, and office logistics to support efficient operations.</w:t>
       </w:r>
     </w:p>
     <w:p>
@@ -1289,8 +1357,7 @@
         <w:jc w:val="both"/>
       </w:pPr>
       <w:r>
-        <w:lastRenderedPageBreak/>
-        <w:t>Ensured accurate record-keeping for audits and compliance checks.</w:t>
+        <w:t>Built professional relationships with internal teams, external clients, and vendors to ensure accurate information flow.</w:t>
       </w:r>
     </w:p>
     <w:p>
@@ -1323,10 +1390,7 @@
         <w:jc w:val="both"/>
       </w:pPr>
       <w:r>
-        <w:t>Prepared and supported multiple tender submissions, contributing to 3 successful contract awards</w:t>
-      </w:r>
-      <w:r>
-        <w:t>.</w:t>
+        <w:t>Prepared and supported multiple tender submissions, contributing to 3 successful contract awards.</w:t>
       </w:r>
     </w:p>
     <w:p>
@@ -1340,21 +1404,7 @@
         <w:jc w:val="both"/>
       </w:pPr>
       <w:r>
-        <w:t xml:space="preserve">Streamlined tender documentation and office administration processes, </w:t>
-      </w:r>
-      <w:r>
-        <w:rPr>
-          <w:b/>
-          <w:bCs/>
-        </w:rPr>
-        <w:t>improving efficiency and submission accuracy</w:t>
-      </w:r>
-      <w:r>
-        <w:rPr>
-          <w:b/>
-          <w:bCs/>
-        </w:rPr>
-        <w:t>.</w:t>
+        <w:t>Streamlined tender documentation and office administration processes, improving efficiency and submission accuracy.</w:t>
       </w:r>
     </w:p>
     <w:p>
@@ -1368,17 +1418,21 @@
         <w:jc w:val="both"/>
       </w:pPr>
       <w:r>
-        <w:t xml:space="preserve">Strengthened collaboration with the </w:t>
-      </w:r>
-      <w:r>
-        <w:rPr>
-          <w:b/>
-          <w:bCs/>
-        </w:rPr>
-        <w:t>Quantity Surveyor (QS)</w:t>
-      </w:r>
-      <w:r>
-        <w:t>, enhancing accuracy in pricing schedules and tender compliance</w:t>
+        <w:t>Enhanced collaboration with QS and management, ensuring accuracy in pricing schedules and compliance.</w:t>
+      </w:r>
+    </w:p>
+    <w:p>
+      <w:pPr>
+        <w:pStyle w:val="ListParagraph"/>
+        <w:numPr>
+          <w:ilvl w:val="0"/>
+          <w:numId w:val="24"/>
+        </w:numPr>
+        <w:spacing w:after="0"/>
+        <w:jc w:val="both"/>
+      </w:pPr>
+      <w:r>
+        <w:t>Introduced minor process improvements that increased tender workflow efficiency and reduced errors.</w:t>
       </w:r>
     </w:p>
     <w:p>
@@ -1519,14 +1573,21 @@
     </w:p>
     <w:p>
       <w:pPr>
-        <w:spacing w:after="0"/>
-        <w:jc w:val="both"/>
-      </w:pPr>
-      <w:r>
-        <w:rPr>
-          <w:b/>
-          <w:bCs/>
-        </w:rPr>
+        <w:ind w:left="360"/>
+        <w:jc w:val="both"/>
+      </w:pPr>
+    </w:p>
+    <w:p>
+      <w:pPr>
+        <w:spacing w:after="0"/>
+        <w:jc w:val="both"/>
+      </w:pPr>
+      <w:r>
+        <w:rPr>
+          <w:b/>
+          <w:bCs/>
+        </w:rPr>
+        <w:lastRenderedPageBreak/>
         <w:t>PO-based Projects (as-and-when-required)</w:t>
       </w:r>
       <w:r>
@@ -1715,7 +1776,29 @@
     </w:p>
     <w:p/>
     <w:p/>
-    <w:p/>
+    <w:p>
+      <w:pPr>
+        <w:pBdr>
+          <w:bottom w:val="single" w:sz="4" w:space="1" w:color="auto"/>
+        </w:pBdr>
+        <w:rPr>
+          <w:b/>
+          <w:bCs/>
+        </w:rPr>
+      </w:pPr>
+      <w:r>
+        <w:rPr>
+          <w:b/>
+          <w:bCs/>
+        </w:rPr>
+        <w:t>REFEREES</w:t>
+      </w:r>
+    </w:p>
+    <w:p>
+      <w:r>
+        <w:t>Referees available on request.</w:t>
+      </w:r>
+    </w:p>
     <w:sectPr>
       <w:pgSz w:w="11906" w:h="16838" w:code="9"/>
       <w:pgMar w:top="720" w:right="720" w:bottom="720" w:left="720" w:header="708" w:footer="708" w:gutter="0"/>

</xml_diff>